<commit_message>
15th march last commit
</commit_message>
<xml_diff>
--- a/Introduction.docx
+++ b/Introduction.docx
@@ -158,7 +158,7 @@
         </w:rPr>
         <w:t xml:space="preserve">: </w:t>
       </w:r>
-      <w:hyperlink r:id="rId7" w:history="1">
+      <w:hyperlink r:id="rId8" w:history="1">
         <w:r>
           <w:rPr>
             <w:rStyle w:val="Hyperlink"/>
@@ -419,7 +419,13 @@
         <w:spacing w:line="240" w:lineRule="auto"/>
       </w:pPr>
       <w:r>
-        <w:t>Based on the result candidate can be called for the interview.</w:t>
+        <w:t>Based on th</w:t>
+      </w:r>
+      <w:r>
+        <w:t>e result candidate can be selectrd</w:t>
+      </w:r>
+      <w:r>
+        <w:t xml:space="preserve"> for the interview.</w:t>
       </w:r>
       <w:r>
         <w:t xml:space="preserve"> </w:t>
@@ -494,7 +500,10 @@
         <w:t xml:space="preserve">Navbar </w:t>
       </w:r>
       <w:r>
-        <w:t>contains Brand Logo, Home, Create Your Blog, Signup, Login and a Search Button.</w:t>
+        <w:t xml:space="preserve">contains </w:t>
+      </w:r>
+      <w:r>
+        <w:t>Brand Logo and App name</w:t>
       </w:r>
     </w:p>
     <w:p>
@@ -535,28 +544,49 @@
         <w:t xml:space="preserve"> :</w:t>
       </w:r>
       <w:r>
-        <w:t xml:space="preserve"> Home page contains a navbar, carousel(which welcomes the user), cards(which contains blog as per the categories), accordion(which contains the newsletter as per the different categories)</w:t>
-      </w:r>
-    </w:p>
-    <w:p>
-      <w:pPr>
-        <w:spacing w:line="240" w:lineRule="auto"/>
-        <w:rPr>
-          <w:i/>
-        </w:rPr>
+        <w:t xml:space="preserve"> </w:t>
+      </w:r>
+      <w:r>
+        <w:t>Home page is a welcome page , where the candidates can read the rules of giving the test and then enter their name to start the test.</w:t>
+      </w:r>
+    </w:p>
+    <w:p>
+      <w:pPr>
+        <w:spacing w:line="240" w:lineRule="auto"/>
       </w:pPr>
       <w:r>
         <w:rPr>
           <w:i/>
           <w:u w:val="single"/>
         </w:rPr>
-        <w:t>Create a Blog page</w:t>
-      </w:r>
-      <w:r>
-        <w:rPr>
-          <w:i/>
-        </w:rPr>
-        <w:t xml:space="preserve"> : This page contains a form in which user can add their details, choose their category and write the blogging content .</w:t>
+        <w:t>Question Page</w:t>
+      </w:r>
+      <w:r>
+        <w:t xml:space="preserve"> : Once the candidate enter his/her name, he will be directed to Question page.Question page contains Points,</w:t>
+      </w:r>
+      <w:r>
+        <w:t xml:space="preserve"> Stop W</w:t>
+      </w:r>
+      <w:r>
+        <w:t>atch ,P</w:t>
+      </w:r>
+      <w:r>
+        <w:t>rogressive bar and 10 questions.</w:t>
+      </w:r>
+    </w:p>
+    <w:p>
+      <w:pPr>
+        <w:spacing w:line="240" w:lineRule="auto"/>
+      </w:pPr>
+      <w:r>
+        <w:lastRenderedPageBreak/>
+        <w:t>Only one question will be seen at a time. There is a Previous ,Refresh and Next button at the bottom of each question</w:t>
+      </w:r>
+      <w:r>
+        <w:t xml:space="preserve"> </w:t>
+      </w:r>
+      <w:r>
+        <w:t>.Once a question is answered, next question appears.</w:t>
       </w:r>
     </w:p>
     <w:p>
@@ -567,7 +597,6 @@
         <w:rPr>
           <w:u w:val="single"/>
         </w:rPr>
-        <w:lastRenderedPageBreak/>
         <w:t>Terms and Condition page</w:t>
       </w:r>
       <w:r>
@@ -626,7 +655,13 @@
         <w:t xml:space="preserve">, bootstrap v5.2 </w:t>
       </w:r>
       <w:r>
-        <w:t xml:space="preserve"> and Github</w:t>
+        <w:t xml:space="preserve"> </w:t>
+      </w:r>
+      <w:r>
+        <w:t xml:space="preserve">,Angular, Node </w:t>
+      </w:r>
+      <w:r>
+        <w:t>and Github</w:t>
       </w:r>
     </w:p>
     <w:p>
@@ -653,7 +688,7 @@
         <w:t>3</w:t>
       </w:r>
       <w:r>
-        <w:t>, JavaScript</w:t>
+        <w:t>, TypeScript</w:t>
       </w:r>
     </w:p>
     <w:p>
@@ -770,7 +805,13 @@
         <w:rPr>
           <w:b/>
         </w:rPr>
-        <w:t xml:space="preserve"> sprint -  navbar , brand logo and Signup/Login modals</w:t>
+        <w:t xml:space="preserve"> sprint -  navbar ,</w:t>
+      </w:r>
+      <w:r>
+        <w:rPr>
+          <w:b/>
+        </w:rPr>
+        <w:t xml:space="preserve"> brand logo and footer</w:t>
       </w:r>
     </w:p>
     <w:p>
@@ -797,7 +838,7 @@
         <w:rPr>
           <w:b/>
         </w:rPr>
-        <w:t xml:space="preserve"> sprint-Developing Home page ie carousel, blog area, newsletter area, quick links</w:t>
+        <w:t xml:space="preserve"> sprint-Developing Welcome page</w:t>
       </w:r>
     </w:p>
     <w:p>
@@ -830,7 +871,13 @@
         <w:rPr>
           <w:b/>
         </w:rPr>
-        <w:t>Designing and developing Create a Blog page ie form</w:t>
+        <w:t xml:space="preserve">Designing </w:t>
+      </w:r>
+      <w:r>
+        <w:rPr>
+          <w:b/>
+        </w:rPr>
+        <w:t>Question page</w:t>
       </w:r>
     </w:p>
     <w:p>
@@ -857,7 +904,7 @@
         <w:rPr>
           <w:b/>
         </w:rPr>
-        <w:t xml:space="preserve"> sprint- Designing and developing Footer for each page and Terms and Condition page</w:t>
+        <w:t xml:space="preserve"> sprint- Making the static buttons and other features dynamic</w:t>
       </w:r>
     </w:p>
     <w:p>
@@ -918,7 +965,7 @@
       <w:r>
         <w:t>$ git config –global—user.email “</w:t>
       </w:r>
-      <w:hyperlink r:id="rId8" w:history="1">
+      <w:hyperlink r:id="rId9" w:history="1">
         <w:r>
           <w:rPr>
             <w:rStyle w:val="Hyperlink"/>
@@ -967,16 +1014,33 @@
         <w:spacing w:line="240" w:lineRule="auto"/>
       </w:pPr>
       <w:r>
+        <w:lastRenderedPageBreak/>
         <w:t>This will add local repository in the folder.</w:t>
       </w:r>
-    </w:p>
-    <w:p>
-      <w:pPr>
-        <w:spacing w:line="240" w:lineRule="auto"/>
-      </w:pPr>
-      <w:r>
-        <w:lastRenderedPageBreak/>
-        <w:t>Then created a blogging.html file and started coding there. After that added the file in index ,then saced in the .git folder by following code:</w:t>
+      <w:r>
+        <w:t xml:space="preserve"> Then created a new project in VS code.</w:t>
+      </w:r>
+    </w:p>
+    <w:p>
+      <w:pPr>
+        <w:spacing w:line="240" w:lineRule="auto"/>
+        <w:rPr>
+          <w:b/>
+        </w:rPr>
+      </w:pPr>
+      <w:r>
+        <w:rPr>
+          <w:b/>
+        </w:rPr>
+        <w:t>ng new QuizApp</w:t>
+      </w:r>
+    </w:p>
+    <w:p>
+      <w:pPr>
+        <w:spacing w:line="240" w:lineRule="auto"/>
+      </w:pPr>
+      <w:r>
+        <w:t>Then created the components ,service and .json file needed to complete the project.</w:t>
       </w:r>
     </w:p>
     <w:p>
@@ -984,12 +1048,38 @@
         <w:pStyle w:val="ListParagraph"/>
         <w:numPr>
           <w:ilvl w:val="0"/>
-          <w:numId w:val="4"/>
+          <w:numId w:val="8"/>
         </w:numPr>
         <w:spacing w:line="240" w:lineRule="auto"/>
       </w:pPr>
       <w:r>
-        <w:t>$ git add blogging.html</w:t>
+        <w:t>To add component</w:t>
+      </w:r>
+    </w:p>
+    <w:p>
+      <w:pPr>
+        <w:spacing w:line="240" w:lineRule="auto"/>
+        <w:rPr>
+          <w:b/>
+        </w:rPr>
+      </w:pPr>
+      <w:r>
+        <w:rPr>
+          <w:b/>
+        </w:rPr>
+        <w:t xml:space="preserve">              </w:t>
+      </w:r>
+      <w:r>
+        <w:rPr>
+          <w:b/>
+        </w:rPr>
+        <w:t>n</w:t>
+      </w:r>
+      <w:r>
+        <w:rPr>
+          <w:b/>
+        </w:rPr>
+        <w:t>g generate component &lt;component name&gt;</w:t>
       </w:r>
     </w:p>
     <w:p>
@@ -997,18 +1087,70 @@
         <w:pStyle w:val="ListParagraph"/>
         <w:numPr>
           <w:ilvl w:val="0"/>
-          <w:numId w:val="4"/>
+          <w:numId w:val="8"/>
         </w:numPr>
         <w:spacing w:line="240" w:lineRule="auto"/>
       </w:pPr>
       <w:r>
-        <w:t>$ git commit –u”</w:t>
-      </w:r>
-      <w:r>
-        <w:t>first commit</w:t>
-      </w:r>
-      <w:r>
-        <w:t>”</w:t>
+        <w:t>To add the service:</w:t>
+      </w:r>
+    </w:p>
+    <w:p>
+      <w:pPr>
+        <w:spacing w:line="240" w:lineRule="auto"/>
+        <w:rPr>
+          <w:b/>
+        </w:rPr>
+      </w:pPr>
+      <w:r>
+        <w:rPr>
+          <w:b/>
+        </w:rPr>
+        <w:t xml:space="preserve">               </w:t>
+      </w:r>
+      <w:r>
+        <w:rPr>
+          <w:b/>
+        </w:rPr>
+        <w:t>ng g s &lt;services-name&gt;</w:t>
+      </w:r>
+    </w:p>
+    <w:p>
+      <w:pPr>
+        <w:spacing w:line="240" w:lineRule="auto"/>
+        <w:rPr>
+          <w:b/>
+        </w:rPr>
+      </w:pPr>
+    </w:p>
+    <w:p>
+      <w:pPr>
+        <w:spacing w:line="240" w:lineRule="auto"/>
+      </w:pPr>
+      <w:r>
+        <w:t>Then in git bash</w:t>
+      </w:r>
+    </w:p>
+    <w:p>
+      <w:pPr>
+        <w:spacing w:line="240" w:lineRule="auto"/>
+      </w:pPr>
+      <w:r>
+        <w:t>Add and commit your progress using:</w:t>
+      </w:r>
+    </w:p>
+    <w:p>
+      <w:pPr>
+        <w:spacing w:line="240" w:lineRule="auto"/>
+        <w:rPr>
+          <w:b/>
+        </w:rPr>
+      </w:pPr>
+      <w:r>
+        <w:rPr>
+          <w:b/>
+        </w:rPr>
+        <w:t>$ git commit  –am”commit message ”</w:t>
       </w:r>
     </w:p>
     <w:p>
@@ -1017,6 +1159,49 @@
       </w:pPr>
       <w:r>
         <w:t>This will save the file in the local repository.</w:t>
+      </w:r>
+    </w:p>
+    <w:p>
+      <w:pPr>
+        <w:spacing w:line="240" w:lineRule="auto"/>
+      </w:pPr>
+      <w:r>
+        <w:t>By this you will know that your file is saved in local repository.</w:t>
+      </w:r>
+    </w:p>
+    <w:p>
+      <w:pPr>
+        <w:spacing w:line="240" w:lineRule="auto"/>
+      </w:pPr>
+      <w:r>
+        <w:t>This step is used again and again to add a file in index and then in local repository</w:t>
+      </w:r>
+    </w:p>
+    <w:p>
+      <w:pPr>
+        <w:spacing w:line="240" w:lineRule="auto"/>
+      </w:pPr>
+    </w:p>
+    <w:p>
+      <w:pPr>
+        <w:spacing w:line="240" w:lineRule="auto"/>
+        <w:rPr>
+          <w:b/>
+        </w:rPr>
+      </w:pPr>
+      <w:r>
+        <w:rPr>
+          <w:b/>
+        </w:rPr>
+        <w:t>STEP 3</w:t>
+      </w:r>
+    </w:p>
+    <w:p>
+      <w:pPr>
+        <w:spacing w:line="240" w:lineRule="auto"/>
+      </w:pPr>
+      <w:r>
+        <w:t>A remote repository must be created and then added to the git bash</w:t>
       </w:r>
     </w:p>
     <w:p>
@@ -1029,101 +1214,7 @@
         <w:spacing w:line="240" w:lineRule="auto"/>
       </w:pPr>
       <w:r>
-        <w:t>$ git status</w:t>
-      </w:r>
-    </w:p>
-    <w:p>
-      <w:pPr>
-        <w:pStyle w:val="ListParagraph"/>
-        <w:spacing w:line="240" w:lineRule="auto"/>
-      </w:pPr>
-      <w:r>
-        <w:rPr>
-          <w:noProof/>
-        </w:rPr>
-        <w:drawing>
-          <wp:inline distT="0" distB="0" distL="0" distR="0">
-            <wp:extent cx="3460750" cy="1898139"/>
-            <wp:effectExtent l="19050" t="0" r="6350" b="0"/>
-            <wp:docPr id="4" name="Picture 3" descr="git add.png"/>
-            <wp:cNvGraphicFramePr>
-              <a:graphicFrameLocks xmlns:a="http://schemas.openxmlformats.org/drawingml/2006/main" noChangeAspect="1"/>
-            </wp:cNvGraphicFramePr>
-            <a:graphic xmlns:a="http://schemas.openxmlformats.org/drawingml/2006/main">
-              <a:graphicData uri="http://schemas.openxmlformats.org/drawingml/2006/picture">
-                <pic:pic xmlns:pic="http://schemas.openxmlformats.org/drawingml/2006/picture">
-                  <pic:nvPicPr>
-                    <pic:cNvPr id="0" name="git add.png"/>
-                    <pic:cNvPicPr/>
-                  </pic:nvPicPr>
-                  <pic:blipFill>
-                    <a:blip r:embed="rId9"/>
-                    <a:stretch>
-                      <a:fillRect/>
-                    </a:stretch>
-                  </pic:blipFill>
-                  <pic:spPr>
-                    <a:xfrm>
-                      <a:off x="0" y="0"/>
-                      <a:ext cx="3470643" cy="1903565"/>
-                    </a:xfrm>
-                    <a:prstGeom prst="rect">
-                      <a:avLst/>
-                    </a:prstGeom>
-                  </pic:spPr>
-                </pic:pic>
-              </a:graphicData>
-            </a:graphic>
-          </wp:inline>
-        </w:drawing>
-      </w:r>
-    </w:p>
-    <w:p>
-      <w:pPr>
-        <w:spacing w:line="240" w:lineRule="auto"/>
-      </w:pPr>
-    </w:p>
-    <w:p>
-      <w:pPr>
-        <w:spacing w:line="240" w:lineRule="auto"/>
-      </w:pPr>
-      <w:r>
-        <w:t>By this you will know that your file is saved in local repository.</w:t>
-      </w:r>
-    </w:p>
-    <w:p>
-      <w:pPr>
-        <w:spacing w:line="240" w:lineRule="auto"/>
-      </w:pPr>
-      <w:r>
-        <w:t>This step is used again and again to add a file in index and then in local repository</w:t>
-      </w:r>
-    </w:p>
-    <w:p>
-      <w:pPr>
-        <w:spacing w:line="240" w:lineRule="auto"/>
-      </w:pPr>
-    </w:p>
-    <w:p>
-      <w:pPr>
-        <w:spacing w:line="240" w:lineRule="auto"/>
-        <w:rPr>
-          <w:b/>
-        </w:rPr>
-      </w:pPr>
-      <w:r>
-        <w:rPr>
-          <w:b/>
-        </w:rPr>
-        <w:t>STEP 3</w:t>
-      </w:r>
-    </w:p>
-    <w:p>
-      <w:pPr>
-        <w:spacing w:line="240" w:lineRule="auto"/>
-      </w:pPr>
-      <w:r>
-        <w:t>A remote repository must be created and then added to the git bash</w:t>
+        <w:t>$ git add README.md</w:t>
       </w:r>
     </w:p>
     <w:p>
@@ -1136,7 +1227,7 @@
         <w:spacing w:line="240" w:lineRule="auto"/>
       </w:pPr>
       <w:r>
-        <w:t>$ git add README.md</w:t>
+        <w:t>$ git commit -m "first commit"</w:t>
       </w:r>
     </w:p>
     <w:p>
@@ -1149,7 +1240,7 @@
         <w:spacing w:line="240" w:lineRule="auto"/>
       </w:pPr>
       <w:r>
-        <w:t>$ git commit -m "first commit"</w:t>
+        <w:t>$ git branch -M main</w:t>
       </w:r>
     </w:p>
     <w:p>
@@ -1162,19 +1253,6 @@
         <w:spacing w:line="240" w:lineRule="auto"/>
       </w:pPr>
       <w:r>
-        <w:t>$ git branch -M main</w:t>
-      </w:r>
-    </w:p>
-    <w:p>
-      <w:pPr>
-        <w:pStyle w:val="ListParagraph"/>
-        <w:numPr>
-          <w:ilvl w:val="0"/>
-          <w:numId w:val="5"/>
-        </w:numPr>
-        <w:spacing w:line="240" w:lineRule="auto"/>
-      </w:pPr>
-      <w:r>
         <w:t xml:space="preserve">$ git remote add origin </w:t>
       </w:r>
       <w:hyperlink r:id="rId10" w:history="1">
@@ -1182,7 +1260,7 @@
           <w:rPr>
             <w:rStyle w:val="Hyperlink"/>
           </w:rPr>
-          <w:t>https://github.com/sonamr8/blogging.git</w:t>
+          <w:t>https://github.com/sonamr8/QuizApp.git</w:t>
         </w:r>
       </w:hyperlink>
     </w:p>
@@ -1215,47 +1293,6 @@
           <w:b/>
         </w:rPr>
       </w:pPr>
-      <w:r>
-        <w:rPr>
-          <w:noProof/>
-        </w:rPr>
-        <w:lastRenderedPageBreak/>
-        <w:drawing>
-          <wp:inline distT="0" distB="0" distL="0" distR="0">
-            <wp:extent cx="4573278" cy="2912533"/>
-            <wp:effectExtent l="19050" t="0" r="0" b="0"/>
-            <wp:docPr id="5" name="Picture 4" descr="git push.png"/>
-            <wp:cNvGraphicFramePr>
-              <a:graphicFrameLocks xmlns:a="http://schemas.openxmlformats.org/drawingml/2006/main" noChangeAspect="1"/>
-            </wp:cNvGraphicFramePr>
-            <a:graphic xmlns:a="http://schemas.openxmlformats.org/drawingml/2006/main">
-              <a:graphicData uri="http://schemas.openxmlformats.org/drawingml/2006/picture">
-                <pic:pic xmlns:pic="http://schemas.openxmlformats.org/drawingml/2006/picture">
-                  <pic:nvPicPr>
-                    <pic:cNvPr id="0" name="git push.png"/>
-                    <pic:cNvPicPr/>
-                  </pic:nvPicPr>
-                  <pic:blipFill>
-                    <a:blip r:embed="rId11"/>
-                    <a:stretch>
-                      <a:fillRect/>
-                    </a:stretch>
-                  </pic:blipFill>
-                  <pic:spPr>
-                    <a:xfrm>
-                      <a:off x="0" y="0"/>
-                      <a:ext cx="4574907" cy="2913571"/>
-                    </a:xfrm>
-                    <a:prstGeom prst="rect">
-                      <a:avLst/>
-                    </a:prstGeom>
-                  </pic:spPr>
-                </pic:pic>
-              </a:graphicData>
-            </a:graphic>
-          </wp:inline>
-        </w:drawing>
-      </w:r>
     </w:p>
     <w:p>
       <w:pPr>
@@ -1333,50 +1370,8 @@
         <w:spacing w:line="240" w:lineRule="auto"/>
       </w:pPr>
       <w:r>
-        <w:tab/>
-      </w:r>
-      <w:r>
-        <w:tab/>
-      </w:r>
-      <w:r>
-        <w:rPr>
-          <w:noProof/>
-        </w:rPr>
-        <w:drawing>
-          <wp:inline distT="0" distB="0" distL="0" distR="0">
-            <wp:extent cx="4099916" cy="3627435"/>
-            <wp:effectExtent l="19050" t="0" r="0" b="0"/>
-            <wp:docPr id="1" name="Picture 0" descr="last push.png"/>
-            <wp:cNvGraphicFramePr>
-              <a:graphicFrameLocks xmlns:a="http://schemas.openxmlformats.org/drawingml/2006/main" noChangeAspect="1"/>
-            </wp:cNvGraphicFramePr>
-            <a:graphic xmlns:a="http://schemas.openxmlformats.org/drawingml/2006/main">
-              <a:graphicData uri="http://schemas.openxmlformats.org/drawingml/2006/picture">
-                <pic:pic xmlns:pic="http://schemas.openxmlformats.org/drawingml/2006/picture">
-                  <pic:nvPicPr>
-                    <pic:cNvPr id="0" name="last push.png"/>
-                    <pic:cNvPicPr/>
-                  </pic:nvPicPr>
-                  <pic:blipFill>
-                    <a:blip r:embed="rId12"/>
-                    <a:stretch>
-                      <a:fillRect/>
-                    </a:stretch>
-                  </pic:blipFill>
-                  <pic:spPr>
-                    <a:xfrm>
-                      <a:off x="0" y="0"/>
-                      <a:ext cx="4099916" cy="3627435"/>
-                    </a:xfrm>
-                    <a:prstGeom prst="rect">
-                      <a:avLst/>
-                    </a:prstGeom>
-                  </pic:spPr>
-                </pic:pic>
-              </a:graphicData>
-            </a:graphic>
-          </wp:inline>
-        </w:drawing>
+        <w:lastRenderedPageBreak/>
+        <w:t xml:space="preserve">   </w:t>
       </w:r>
     </w:p>
     <w:p>
@@ -1386,95 +1381,17 @@
         </w:tabs>
         <w:spacing w:line="240" w:lineRule="auto"/>
       </w:pPr>
-    </w:p>
-    <w:p>
-      <w:pPr>
-        <w:tabs>
-          <w:tab w:val="left" w:pos="810"/>
-        </w:tabs>
-        <w:spacing w:line="240" w:lineRule="auto"/>
-      </w:pPr>
-      <w:r>
-        <w:t>And then checking the status.</w:t>
-      </w:r>
-    </w:p>
-    <w:p>
-      <w:pPr>
-        <w:tabs>
-          <w:tab w:val="left" w:pos="810"/>
-        </w:tabs>
-        <w:spacing w:line="240" w:lineRule="auto"/>
-      </w:pPr>
-    </w:p>
-    <w:p>
-      <w:pPr>
-        <w:tabs>
-          <w:tab w:val="left" w:pos="810"/>
-        </w:tabs>
-        <w:spacing w:line="240" w:lineRule="auto"/>
-      </w:pPr>
-      <w:r>
-        <w:t xml:space="preserve">      </w:t>
-      </w:r>
-      <w:r>
-        <w:rPr>
-          <w:noProof/>
-        </w:rPr>
-        <w:drawing>
-          <wp:inline distT="0" distB="0" distL="0" distR="0">
-            <wp:extent cx="5456393" cy="1767993"/>
-            <wp:effectExtent l="19050" t="0" r="0" b="0"/>
-            <wp:docPr id="3" name="Picture 2" descr="last status check.png"/>
-            <wp:cNvGraphicFramePr>
-              <a:graphicFrameLocks xmlns:a="http://schemas.openxmlformats.org/drawingml/2006/main" noChangeAspect="1"/>
-            </wp:cNvGraphicFramePr>
-            <a:graphic xmlns:a="http://schemas.openxmlformats.org/drawingml/2006/main">
-              <a:graphicData uri="http://schemas.openxmlformats.org/drawingml/2006/picture">
-                <pic:pic xmlns:pic="http://schemas.openxmlformats.org/drawingml/2006/picture">
-                  <pic:nvPicPr>
-                    <pic:cNvPr id="0" name="last status check.png"/>
-                    <pic:cNvPicPr/>
-                  </pic:nvPicPr>
-                  <pic:blipFill>
-                    <a:blip r:embed="rId13"/>
-                    <a:stretch>
-                      <a:fillRect/>
-                    </a:stretch>
-                  </pic:blipFill>
-                  <pic:spPr>
-                    <a:xfrm>
-                      <a:off x="0" y="0"/>
-                      <a:ext cx="5456393" cy="1767993"/>
-                    </a:xfrm>
-                    <a:prstGeom prst="rect">
-                      <a:avLst/>
-                    </a:prstGeom>
-                  </pic:spPr>
-                </pic:pic>
-              </a:graphicData>
-            </a:graphic>
-          </wp:inline>
-        </w:drawing>
-      </w:r>
-    </w:p>
-    <w:p>
-      <w:pPr>
-        <w:tabs>
-          <w:tab w:val="left" w:pos="810"/>
-        </w:tabs>
-        <w:spacing w:line="240" w:lineRule="auto"/>
-      </w:pPr>
       <w:r>
         <w:tab/>
       </w:r>
     </w:p>
     <w:sectPr>
-      <w:headerReference w:type="even" r:id="rId14"/>
-      <w:headerReference w:type="default" r:id="rId15"/>
-      <w:footerReference w:type="even" r:id="rId16"/>
-      <w:footerReference w:type="default" r:id="rId17"/>
-      <w:headerReference w:type="first" r:id="rId18"/>
-      <w:footerReference w:type="first" r:id="rId19"/>
+      <w:headerReference w:type="even" r:id="rId11"/>
+      <w:headerReference w:type="default" r:id="rId12"/>
+      <w:footerReference w:type="even" r:id="rId13"/>
+      <w:footerReference w:type="default" r:id="rId14"/>
+      <w:headerReference w:type="first" r:id="rId15"/>
+      <w:footerReference w:type="first" r:id="rId16"/>
       <w:pgSz w:w="12240" w:h="15840"/>
       <w:pgMar w:top="1440" w:right="1440" w:bottom="1440" w:left="1440" w:header="720" w:footer="720" w:gutter="0"/>
       <w:pgBorders w:offsetFrom="page">
@@ -2168,6 +2085,119 @@
     </w:lvl>
   </w:abstractNum>
   <w:abstractNum w:abstractNumId="5">
+    <w:nsid w:val="5BBA2FB3"/>
+    <w:multiLevelType w:val="hybridMultilevel"/>
+    <w:tmpl w:val="5926721C"/>
+    <w:lvl w:ilvl="0" w:tplc="04090001">
+      <w:start w:val="1"/>
+      <w:numFmt w:val="bullet"/>
+      <w:lvlText w:val=""/>
+      <w:lvlJc w:val="left"/>
+      <w:pPr>
+        <w:ind w:left="720" w:hanging="360"/>
+      </w:pPr>
+      <w:rPr>
+        <w:rFonts w:ascii="Symbol" w:hAnsi="Symbol" w:hint="default"/>
+      </w:rPr>
+    </w:lvl>
+    <w:lvl w:ilvl="1" w:tplc="04090003" w:tentative="1">
+      <w:start w:val="1"/>
+      <w:numFmt w:val="bullet"/>
+      <w:lvlText w:val="o"/>
+      <w:lvlJc w:val="left"/>
+      <w:pPr>
+        <w:ind w:left="1440" w:hanging="360"/>
+      </w:pPr>
+      <w:rPr>
+        <w:rFonts w:ascii="Courier New" w:hAnsi="Courier New" w:cs="Courier New" w:hint="default"/>
+      </w:rPr>
+    </w:lvl>
+    <w:lvl w:ilvl="2" w:tplc="04090005" w:tentative="1">
+      <w:start w:val="1"/>
+      <w:numFmt w:val="bullet"/>
+      <w:lvlText w:val=""/>
+      <w:lvlJc w:val="left"/>
+      <w:pPr>
+        <w:ind w:left="2160" w:hanging="360"/>
+      </w:pPr>
+      <w:rPr>
+        <w:rFonts w:ascii="Wingdings" w:hAnsi="Wingdings" w:hint="default"/>
+      </w:rPr>
+    </w:lvl>
+    <w:lvl w:ilvl="3" w:tplc="04090001" w:tentative="1">
+      <w:start w:val="1"/>
+      <w:numFmt w:val="bullet"/>
+      <w:lvlText w:val=""/>
+      <w:lvlJc w:val="left"/>
+      <w:pPr>
+        <w:ind w:left="2880" w:hanging="360"/>
+      </w:pPr>
+      <w:rPr>
+        <w:rFonts w:ascii="Symbol" w:hAnsi="Symbol" w:hint="default"/>
+      </w:rPr>
+    </w:lvl>
+    <w:lvl w:ilvl="4" w:tplc="04090003" w:tentative="1">
+      <w:start w:val="1"/>
+      <w:numFmt w:val="bullet"/>
+      <w:lvlText w:val="o"/>
+      <w:lvlJc w:val="left"/>
+      <w:pPr>
+        <w:ind w:left="3600" w:hanging="360"/>
+      </w:pPr>
+      <w:rPr>
+        <w:rFonts w:ascii="Courier New" w:hAnsi="Courier New" w:cs="Courier New" w:hint="default"/>
+      </w:rPr>
+    </w:lvl>
+    <w:lvl w:ilvl="5" w:tplc="04090005" w:tentative="1">
+      <w:start w:val="1"/>
+      <w:numFmt w:val="bullet"/>
+      <w:lvlText w:val=""/>
+      <w:lvlJc w:val="left"/>
+      <w:pPr>
+        <w:ind w:left="4320" w:hanging="360"/>
+      </w:pPr>
+      <w:rPr>
+        <w:rFonts w:ascii="Wingdings" w:hAnsi="Wingdings" w:hint="default"/>
+      </w:rPr>
+    </w:lvl>
+    <w:lvl w:ilvl="6" w:tplc="04090001" w:tentative="1">
+      <w:start w:val="1"/>
+      <w:numFmt w:val="bullet"/>
+      <w:lvlText w:val=""/>
+      <w:lvlJc w:val="left"/>
+      <w:pPr>
+        <w:ind w:left="5040" w:hanging="360"/>
+      </w:pPr>
+      <w:rPr>
+        <w:rFonts w:ascii="Symbol" w:hAnsi="Symbol" w:hint="default"/>
+      </w:rPr>
+    </w:lvl>
+    <w:lvl w:ilvl="7" w:tplc="04090003" w:tentative="1">
+      <w:start w:val="1"/>
+      <w:numFmt w:val="bullet"/>
+      <w:lvlText w:val="o"/>
+      <w:lvlJc w:val="left"/>
+      <w:pPr>
+        <w:ind w:left="5760" w:hanging="360"/>
+      </w:pPr>
+      <w:rPr>
+        <w:rFonts w:ascii="Courier New" w:hAnsi="Courier New" w:cs="Courier New" w:hint="default"/>
+      </w:rPr>
+    </w:lvl>
+    <w:lvl w:ilvl="8" w:tplc="04090005" w:tentative="1">
+      <w:start w:val="1"/>
+      <w:numFmt w:val="bullet"/>
+      <w:lvlText w:val=""/>
+      <w:lvlJc w:val="left"/>
+      <w:pPr>
+        <w:ind w:left="6480" w:hanging="360"/>
+      </w:pPr>
+      <w:rPr>
+        <w:rFonts w:ascii="Wingdings" w:hAnsi="Wingdings" w:hint="default"/>
+      </w:rPr>
+    </w:lvl>
+  </w:abstractNum>
+  <w:abstractNum w:abstractNumId="6">
     <w:nsid w:val="60E217E7"/>
     <w:multiLevelType w:val="hybridMultilevel"/>
     <w:tmpl w:val="56080958"/>
@@ -2280,7 +2310,7 @@
       </w:rPr>
     </w:lvl>
   </w:abstractNum>
-  <w:abstractNum w:abstractNumId="6">
+  <w:abstractNum w:abstractNumId="7">
     <w:nsid w:val="7B721D7A"/>
     <w:multiLevelType w:val="hybridMultilevel"/>
     <w:tmpl w:val="0A548752"/>
@@ -2406,13 +2436,16 @@
     <w:abstractNumId w:val="4"/>
   </w:num>
   <w:num w:numId="5">
-    <w:abstractNumId w:val="5"/>
+    <w:abstractNumId w:val="6"/>
   </w:num>
   <w:num w:numId="6">
     <w:abstractNumId w:val="2"/>
   </w:num>
   <w:num w:numId="7">
-    <w:abstractNumId w:val="6"/>
+    <w:abstractNumId w:val="7"/>
+  </w:num>
+  <w:num w:numId="8">
+    <w:abstractNumId w:val="5"/>
   </w:num>
 </w:numbering>
 </file>
@@ -2581,6 +2614,7 @@
   <w:style w:type="character" w:default="1" w:styleId="DefaultParagraphFont">
     <w:name w:val="Default Paragraph Font"/>
     <w:uiPriority w:val="1"/>
+    <w:semiHidden/>
     <w:unhideWhenUsed/>
   </w:style>
   <w:style w:type="table" w:default="1" w:styleId="TableNormal">
@@ -3012,4 +3046,16 @@
   <a:objectDefaults/>
   <a:extraClrSchemeLst/>
 </a:theme>
+</file>
+
+<file path=customXml/item1.xml><?xml version="1.0" encoding="utf-8"?>
+<b:Sources xmlns:b="http://schemas.openxmlformats.org/officeDocument/2006/bibliography" xmlns="http://schemas.openxmlformats.org/officeDocument/2006/bibliography" SelectedStyle="\APA.XSL" StyleName="APA"/>
+</file>
+
+<file path=customXml/itemProps1.xml><?xml version="1.0" encoding="utf-8"?>
+<ds:datastoreItem xmlns:ds="http://schemas.openxmlformats.org/officeDocument/2006/customXml" ds:itemID="{8B55885F-4592-4C4D-B6E6-FA39C4C7F60E}">
+  <ds:schemaRefs>
+    <ds:schemaRef ds:uri="http://schemas.openxmlformats.org/officeDocument/2006/bibliography"/>
+  </ds:schemaRefs>
+</ds:datastoreItem>
 </file>
</xml_diff>